<commit_message>
updated checklist, upload image
</commit_message>
<xml_diff>
--- a/Ideen/Checkliste_Lehrkraft.docx
+++ b/Ideen/Checkliste_Lehrkraft.docx
@@ -2,27 +2,6 @@
 <file path=word/document.xml><?xml version="1.0" encoding="utf-8"?>
 <w:document xmlns:wpc="http://schemas.microsoft.com/office/word/2010/wordprocessingCanvas" xmlns:cx="http://schemas.microsoft.com/office/drawing/2014/chartex" xmlns:cx1="http://schemas.microsoft.com/office/drawing/2015/9/8/chartex" xmlns:cx2="http://schemas.microsoft.com/office/drawing/2015/10/21/chartex" xmlns:cx3="http://schemas.microsoft.com/office/drawing/2016/5/9/chartex" xmlns:cx4="http://schemas.microsoft.com/office/drawing/2016/5/10/chartex" xmlns:cx5="http://schemas.microsoft.com/office/drawing/2016/5/11/chartex" xmlns:cx6="http://schemas.microsoft.com/office/drawing/2016/5/12/chartex" xmlns:cx7="http://schemas.microsoft.com/office/drawing/2016/5/13/chartex" xmlns:cx8="http://schemas.microsoft.com/office/drawing/2016/5/14/chartex" xmlns:mc="http://schemas.openxmlformats.org/markup-compatibility/2006" xmlns:aink="http://schemas.microsoft.com/office/drawing/2016/ink" xmlns:am3d="http://schemas.microsoft.com/office/drawing/2017/model3d" xmlns:o="urn:schemas-microsoft-com:office:office" xmlns:oel="http://schemas.microsoft.com/office/2019/extlst" xmlns:r="http://schemas.openxmlformats.org/officeDocument/2006/relationships" xmlns:m="http://schemas.openxmlformats.org/officeDocument/2006/math" xmlns:v="urn:schemas-microsoft-com:vml" xmlns:wp14="http://schemas.microsoft.com/office/word/2010/wordprocessingDrawing" xmlns:wp="http://schemas.openxmlformats.org/drawingml/2006/wordprocessingDrawing" xmlns:w10="urn:schemas-microsoft-com:office:word" xmlns:w="http://schemas.openxmlformats.org/wordprocessingml/2006/main" xmlns:w14="http://schemas.microsoft.com/office/word/2010/wordml" xmlns:w15="http://schemas.microsoft.com/office/word/2012/wordml" xmlns:w16cex="http://schemas.microsoft.com/office/word/2018/wordml/cex" xmlns:w16cid="http://schemas.microsoft.com/office/word/2016/wordml/cid" xmlns:w16="http://schemas.microsoft.com/office/word/2018/wordml" xmlns:w16sdtdh="http://schemas.microsoft.com/office/word/2020/wordml/sdtdatahash" xmlns:w16se="http://schemas.microsoft.com/office/word/2015/wordml/symex" xmlns:wpg="http://schemas.microsoft.com/office/word/2010/wordprocessingGroup" xmlns:wpi="http://schemas.microsoft.com/office/word/2010/wordprocessingInk" xmlns:wne="http://schemas.microsoft.com/office/word/2006/wordml" xmlns:wps="http://schemas.microsoft.com/office/word/2010/wordprocessingShape" mc:Ignorable="w14 w15 w16se w16cid w16 w16cex w16sdtdh wp14">
   <w:body>
-    <w:p>
-      <w:r>
-        <w:t>Checkliste Lehrkraft.</w:t>
-      </w:r>
-    </w:p>
-    <w:p/>
-    <w:p>
-      <w:r>
-        <w:t>Klasse mit der Situation vertraut machen und Mitarbeiterbrief austeilen.</w:t>
-      </w:r>
-    </w:p>
-    <w:p>
-      <w:r>
-        <w:t>Kleingruppen organisieren</w:t>
-      </w:r>
-    </w:p>
-    <w:p>
-      <w:r>
-        <w:t>Zeit zum Diskutieren geben (eventuell Dinge vorgeben?)</w:t>
-      </w:r>
-    </w:p>
     <w:p>
       <w:r>
         <w:rPr>
@@ -31,13 +10,13 @@
         <mc:AlternateContent>
           <mc:Choice Requires="wpg">
             <w:drawing>
-              <wp:anchor distT="0" distB="0" distL="114300" distR="114300" simplePos="0" relativeHeight="251663360" behindDoc="0" locked="0" layoutInCell="1" allowOverlap="1" wp14:anchorId="48F12F84" wp14:editId="0B2A2124">
+              <wp:anchor distT="0" distB="0" distL="114300" distR="114300" simplePos="0" relativeHeight="251663360" behindDoc="0" locked="0" layoutInCell="1" allowOverlap="1" wp14:anchorId="48F12F84" wp14:editId="72623BFB">
                 <wp:simplePos x="0" y="0"/>
                 <wp:positionH relativeFrom="column">
-                  <wp:posOffset>4830445</wp:posOffset>
+                  <wp:posOffset>5097145</wp:posOffset>
                 </wp:positionH>
                 <wp:positionV relativeFrom="paragraph">
-                  <wp:posOffset>8890</wp:posOffset>
+                  <wp:posOffset>83185</wp:posOffset>
                 </wp:positionV>
                 <wp:extent cx="1120140" cy="1143000"/>
                 <wp:effectExtent l="0" t="0" r="3810" b="0"/>
@@ -78,7 +57,7 @@
                         </pic:blipFill>
                         <pic:spPr bwMode="auto">
                           <a:xfrm>
-                            <a:off x="0" y="0"/>
+                            <a:off x="383215" y="0"/>
                             <a:ext cx="1280160" cy="1280160"/>
                           </a:xfrm>
                           <a:prstGeom prst="rect">
@@ -121,24 +100,14 @@
                               <w:r>
                                 <w:t xml:space="preserve">Abbildung </w:t>
                               </w:r>
-                              <w:r>
-                                <w:fldChar w:fldCharType="begin"/>
-                              </w:r>
-                              <w:r>
-                                <w:instrText xml:space="preserve"> SEQ Abbildung \* ARABIC </w:instrText>
-                              </w:r>
-                              <w:r>
-                                <w:fldChar w:fldCharType="separate"/>
-                              </w:r>
-                              <w:r>
-                                <w:rPr>
-                                  <w:noProof/>
-                                </w:rPr>
-                                <w:t>1</w:t>
-                              </w:r>
-                              <w:r>
-                                <w:fldChar w:fldCharType="end"/>
-                              </w:r>
+                              <w:fldSimple w:instr=" SEQ Abbildung \* ARABIC ">
+                                <w:r>
+                                  <w:rPr>
+                                    <w:noProof/>
+                                  </w:rPr>
+                                  <w:t>1</w:t>
+                                </w:r>
+                              </w:fldSimple>
                               <w:r>
                                 <w:t xml:space="preserve"> </w:t>
                               </w:r>
@@ -182,7 +151,7 @@
           </mc:Choice>
           <mc:Fallback>
             <w:pict>
-              <v:group w14:anchorId="48F12F84" id="Gruppieren 4" o:spid="_x0000_s1026" style="position:absolute;left:0;text-align:left;margin-left:380.35pt;margin-top:.7pt;width:88.2pt;height:90pt;z-index:251663360;mso-width-relative:margin;mso-height-relative:margin" coordsize="24492,24971" o:gfxdata="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">
+              <v:group w14:anchorId="48F12F84" id="Gruppieren 4" o:spid="_x0000_s1026" style="position:absolute;left:0;text-align:left;margin-left:401.35pt;margin-top:6.55pt;width:88.2pt;height:90pt;z-index:251663360;mso-width-relative:margin;mso-height-relative:margin" coordsize="24492,24971" o:gfxdata="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">
                 <v:shapetype id="_x0000_t75" coordsize="21600,21600" o:spt="75" o:preferrelative="t" path="m@4@5l@4@11@9@11@9@5xe" filled="f" stroked="f">
                   <v:stroke joinstyle="miter"/>
                   <v:formulas>
@@ -202,7 +171,7 @@
                   <v:path o:extrusionok="f" gradientshapeok="t" o:connecttype="rect"/>
                   <o:lock v:ext="edit" aspectratio="t"/>
                 </v:shapetype>
-                <v:shape id="Grafik 2" o:spid="_x0000_s1027" type="#_x0000_t75" style="position:absolute;width:12801;height:12801;visibility:visible;mso-wrap-style:square" o:gfxdata="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">
+                <v:shape id="Grafik 2" o:spid="_x0000_s1027" type="#_x0000_t75" style="position:absolute;left:3832;width:12801;height:12801;visibility:visible;mso-wrap-style:square" o:gfxdata="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">
                   <v:imagedata r:id="rId6" o:title=""/>
                 </v:shape>
                 <v:shapetype id="_x0000_t202" coordsize="21600,21600" o:spt="202" path="m,l,21600r21600,l21600,xe">
@@ -223,24 +192,14 @@
                         <w:r>
                           <w:t xml:space="preserve">Abbildung </w:t>
                         </w:r>
-                        <w:r>
-                          <w:fldChar w:fldCharType="begin"/>
-                        </w:r>
-                        <w:r>
-                          <w:instrText xml:space="preserve"> SEQ Abbildung \* ARABIC </w:instrText>
-                        </w:r>
-                        <w:r>
-                          <w:fldChar w:fldCharType="separate"/>
-                        </w:r>
-                        <w:r>
-                          <w:rPr>
-                            <w:noProof/>
-                          </w:rPr>
-                          <w:t>1</w:t>
-                        </w:r>
-                        <w:r>
-                          <w:fldChar w:fldCharType="end"/>
-                        </w:r>
+                        <w:fldSimple w:instr=" SEQ Abbildung \* ARABIC ">
+                          <w:r>
+                            <w:rPr>
+                              <w:noProof/>
+                            </w:rPr>
+                            <w:t>1</w:t>
+                          </w:r>
+                        </w:fldSimple>
                         <w:r>
                           <w:t xml:space="preserve"> </w:t>
                         </w:r>
@@ -270,7 +229,11 @@
           </mc:Fallback>
         </mc:AlternateContent>
       </w:r>
-    </w:p>
+      <w:r>
+        <w:t>Checkliste Lehrkraft.</w:t>
+      </w:r>
+    </w:p>
+    <w:p/>
     <w:p>
       <w:r>
         <w:t>Hausaufgabe:</w:t>
@@ -295,35 +258,27 @@
           <w:ilvl w:val="0"/>
           <w:numId w:val="1"/>
         </w:numPr>
-      </w:pPr>
-      <w:r>
-        <w:t>Verkehrsregeln beim Fotografieren beachten!</w:t>
-      </w:r>
-    </w:p>
-    <w:p>
-      <w:pPr>
-        <w:pStyle w:val="Listenabsatz"/>
-        <w:numPr>
-          <w:ilvl w:val="0"/>
-          <w:numId w:val="1"/>
-        </w:numPr>
-      </w:pPr>
-      <w:r>
         <w:rPr>
+          <w:b/>
+        </w:rPr>
+      </w:pPr>
+      <w:r>
+        <w:rPr>
+          <w:b/>
           <w:noProof/>
         </w:rPr>
         <mc:AlternateContent>
           <mc:Choice Requires="wpg">
             <w:drawing>
-              <wp:anchor distT="0" distB="0" distL="114300" distR="114300" simplePos="0" relativeHeight="251660288" behindDoc="0" locked="0" layoutInCell="1" allowOverlap="1" wp14:anchorId="018A2BFF" wp14:editId="2A7A0B00">
+              <wp:anchor distT="0" distB="0" distL="114300" distR="114300" simplePos="0" relativeHeight="251660288" behindDoc="0" locked="0" layoutInCell="1" allowOverlap="1" wp14:anchorId="018A2BFF" wp14:editId="13D3C3C3">
                 <wp:simplePos x="0" y="0"/>
                 <wp:positionH relativeFrom="column">
-                  <wp:posOffset>4982845</wp:posOffset>
+                  <wp:posOffset>5112385</wp:posOffset>
                 </wp:positionH>
                 <wp:positionV relativeFrom="paragraph">
-                  <wp:posOffset>5080</wp:posOffset>
+                  <wp:posOffset>4445</wp:posOffset>
                 </wp:positionV>
-                <wp:extent cx="1203960" cy="1066800"/>
+                <wp:extent cx="1203325" cy="1074420"/>
                 <wp:effectExtent l="0" t="0" r="0" b="0"/>
                 <wp:wrapSquare wrapText="bothSides"/>
                 <wp:docPr id="2092329641" name="Gruppieren 3"/>
@@ -335,9 +290,9 @@
                       <wpg:grpSpPr>
                         <a:xfrm>
                           <a:off x="0" y="0"/>
-                          <a:ext cx="1203960" cy="1066800"/>
-                          <a:chOff x="0" y="0"/>
-                          <a:chExt cx="4169702" cy="3694855"/>
+                          <a:ext cx="1203325" cy="1074420"/>
+                          <a:chOff x="3" y="-26392"/>
+                          <a:chExt cx="4169699" cy="3721247"/>
                         </a:xfrm>
                       </wpg:grpSpPr>
                       <pic:pic xmlns:pic="http://schemas.openxmlformats.org/drawingml/2006/picture">
@@ -362,8 +317,8 @@
                         </pic:blipFill>
                         <pic:spPr bwMode="auto">
                           <a:xfrm>
-                            <a:off x="0" y="0"/>
-                            <a:ext cx="2270759" cy="2270763"/>
+                            <a:off x="733350" y="-26392"/>
+                            <a:ext cx="2270760" cy="2270763"/>
                           </a:xfrm>
                           <a:prstGeom prst="rect">
                             <a:avLst/>
@@ -405,24 +360,14 @@
                               <w:r>
                                 <w:t xml:space="preserve">Abbildung </w:t>
                               </w:r>
-                              <w:r>
-                                <w:fldChar w:fldCharType="begin"/>
-                              </w:r>
-                              <w:r>
-                                <w:instrText xml:space="preserve"> SEQ Abbildung \* ARABIC </w:instrText>
-                              </w:r>
-                              <w:r>
-                                <w:fldChar w:fldCharType="separate"/>
-                              </w:r>
-                              <w:r>
-                                <w:rPr>
-                                  <w:noProof/>
-                                </w:rPr>
-                                <w:t>2</w:t>
-                              </w:r>
-                              <w:r>
-                                <w:fldChar w:fldCharType="end"/>
-                              </w:r>
+                              <w:fldSimple w:instr=" SEQ Abbildung \* ARABIC ">
+                                <w:r>
+                                  <w:rPr>
+                                    <w:noProof/>
+                                  </w:rPr>
+                                  <w:t>2</w:t>
+                                </w:r>
+                              </w:fldSimple>
                               <w:r>
                                 <w:t xml:space="preserve"> </w:t>
                               </w:r>
@@ -466,8 +411,8 @@
           </mc:Choice>
           <mc:Fallback>
             <w:pict>
-              <v:group w14:anchorId="018A2BFF" id="Gruppieren 3" o:spid="_x0000_s1029" style="position:absolute;left:0;text-align:left;margin-left:392.35pt;margin-top:.4pt;width:94.8pt;height:84pt;z-index:251660288;mso-width-relative:margin;mso-height-relative:margin" coordsize="41697,36948" o:gfxdata="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">
-                <v:shape id="Grafik 1" o:spid="_x0000_s1030" type="#_x0000_t75" style="position:absolute;width:22707;height:22707;visibility:visible;mso-wrap-style:square" o:gfxdata="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">
+              <v:group w14:anchorId="018A2BFF" id="Gruppieren 3" o:spid="_x0000_s1029" style="position:absolute;left:0;text-align:left;margin-left:402.55pt;margin-top:.35pt;width:94.75pt;height:84.6pt;z-index:251660288;mso-width-relative:margin;mso-height-relative:margin" coordorigin=",-263" coordsize="41696,37212" o:gfxdata="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">
+                <v:shape id="Grafik 1" o:spid="_x0000_s1030" type="#_x0000_t75" style="position:absolute;left:7333;top:-263;width:22708;height:22706;visibility:visible;mso-wrap-style:square" o:gfxdata="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">
                   <v:imagedata r:id="rId8" o:title=""/>
                 </v:shape>
                 <v:shape id="Textfeld 1" o:spid="_x0000_s1031" type="#_x0000_t202" style="position:absolute;top:23164;width:41697;height:13784;visibility:visible;mso-wrap-style:square;v-text-anchor:top" o:gfxdata="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" stroked="f">
@@ -484,24 +429,14 @@
                         <w:r>
                           <w:t xml:space="preserve">Abbildung </w:t>
                         </w:r>
-                        <w:r>
-                          <w:fldChar w:fldCharType="begin"/>
-                        </w:r>
-                        <w:r>
-                          <w:instrText xml:space="preserve"> SEQ Abbildung \* ARABIC </w:instrText>
-                        </w:r>
-                        <w:r>
-                          <w:fldChar w:fldCharType="separate"/>
-                        </w:r>
-                        <w:r>
-                          <w:rPr>
-                            <w:noProof/>
-                          </w:rPr>
-                          <w:t>2</w:t>
-                        </w:r>
-                        <w:r>
-                          <w:fldChar w:fldCharType="end"/>
-                        </w:r>
+                        <w:fldSimple w:instr=" SEQ Abbildung \* ARABIC ">
+                          <w:r>
+                            <w:rPr>
+                              <w:noProof/>
+                            </w:rPr>
+                            <w:t>2</w:t>
+                          </w:r>
+                        </w:fldSimple>
                         <w:r>
                           <w:t xml:space="preserve"> </w:t>
                         </w:r>
@@ -532,7 +467,28 @@
         </mc:AlternateContent>
       </w:r>
       <w:r>
-        <w:t>Immer gut sichtbar und ohne Autos auf der Straße</w:t>
+        <w:rPr>
+          <w:b/>
+        </w:rPr>
+        <w:t>Verkehrsregeln beim Fotografieren beachten!</w:t>
+      </w:r>
+    </w:p>
+    <w:p>
+      <w:pPr>
+        <w:pStyle w:val="Listenabsatz"/>
+        <w:numPr>
+          <w:ilvl w:val="0"/>
+          <w:numId w:val="1"/>
+        </w:numPr>
+      </w:pPr>
+      <w:r>
+        <w:t xml:space="preserve">Immer gut sichtbar und </w:t>
+      </w:r>
+      <w:r>
+        <w:t>keine</w:t>
+      </w:r>
+      <w:r>
+        <w:t xml:space="preserve"> Autos auf der Straße</w:t>
       </w:r>
     </w:p>
     <w:p>
@@ -549,6 +505,11 @@
     </w:p>
     <w:p/>
     <w:p/>
+    <w:p>
+      <w:r>
+        <w:t>Eigenen Namen wählen</w:t>
+      </w:r>
+    </w:p>
     <w:p/>
     <w:p>
       <w:r>
@@ -685,6 +646,30 @@
       </w:pPr>
       <w:r>
         <w:t>Bilder aus einem Auto heraus?</w:t>
+      </w:r>
+    </w:p>
+    <w:p>
+      <w:pPr>
+        <w:pStyle w:val="Listenabsatz"/>
+        <w:numPr>
+          <w:ilvl w:val="0"/>
+          <w:numId w:val="2"/>
+        </w:numPr>
+      </w:pPr>
+      <w:r>
+        <w:t>Schild im Dorf vs. Stadt?</w:t>
+      </w:r>
+    </w:p>
+    <w:p>
+      <w:pPr>
+        <w:pStyle w:val="Listenabsatz"/>
+        <w:numPr>
+          <w:ilvl w:val="0"/>
+          <w:numId w:val="2"/>
+        </w:numPr>
+      </w:pPr>
+      <w:r>
+        <w:t>Schild auf Straße aufgemalt?</w:t>
       </w:r>
     </w:p>
     <w:p/>
@@ -726,7 +711,27 @@
         </w:numPr>
       </w:pPr>
       <w:r>
-        <w:t>Alle Bilder in zwei Ordnern abspeichern</w:t>
+        <w:t xml:space="preserve">Bereite alles vor. </w:t>
+      </w:r>
+      <w:proofErr w:type="gramStart"/>
+      <w:r>
+        <w:t>Habe</w:t>
+      </w:r>
+      <w:proofErr w:type="gramEnd"/>
+      <w:r>
+        <w:t xml:space="preserve"> also a</w:t>
+      </w:r>
+      <w:r>
+        <w:t>lle Bilder</w:t>
+      </w:r>
+      <w:r>
+        <w:t xml:space="preserve"> eures Teams</w:t>
+      </w:r>
+      <w:r>
+        <w:t xml:space="preserve"> in zwei Ordnern</w:t>
+      </w:r>
+      <w:r>
+        <w:t xml:space="preserve"> auf deine Computer abgespeichert.</w:t>
       </w:r>
     </w:p>
     <w:p>
@@ -738,8 +743,16 @@
         </w:numPr>
       </w:pPr>
       <w:r>
-        <w:t xml:space="preserve">Alle Bilder entsprechend kategorisiert hochladen </w:t>
-      </w:r>
+        <w:t xml:space="preserve">Öffne die Webseite </w:t>
+      </w:r>
+      <w:hyperlink r:id="rId9" w:history="1">
+        <w:r>
+          <w:rPr>
+            <w:rStyle w:val="Hyperlink"/>
+          </w:rPr>
+          <w:t>https://teachablemachine.withgoogle.com</w:t>
+        </w:r>
+      </w:hyperlink>
     </w:p>
     <w:p>
       <w:pPr>
@@ -749,6 +762,129 @@
           <w:numId w:val="3"/>
         </w:numPr>
       </w:pPr>
+      <w:r>
+        <w:t>Klicke auf „Erste Schritte“</w:t>
+      </w:r>
+    </w:p>
+    <w:p>
+      <w:pPr>
+        <w:pStyle w:val="Listenabsatz"/>
+        <w:numPr>
+          <w:ilvl w:val="0"/>
+          <w:numId w:val="3"/>
+        </w:numPr>
+      </w:pPr>
+      <w:r>
+        <w:t>Wenn du dein Projekt gerade beginnst, dann Klicke auf Bildprojekt, um ein neues zu erstellen. Ansonsten öffne ein bestehendes Projekt aus einer Datei.</w:t>
+      </w:r>
+      <w:r>
+        <w:t xml:space="preserve"> (</w:t>
+      </w:r>
+      <w:r>
+        <w:t>Wir erstellen ein Modell mit Standardbildern.</w:t>
+      </w:r>
+      <w:r>
+        <w:t>)</w:t>
+      </w:r>
+    </w:p>
+    <w:p>
+      <w:pPr>
+        <w:pStyle w:val="Listenabsatz"/>
+        <w:numPr>
+          <w:ilvl w:val="0"/>
+          <w:numId w:val="3"/>
+        </w:numPr>
+      </w:pPr>
+      <w:r>
+        <w:t>Wegen des Datenschutzes erlaube der Webseite nicht auf deine Webcam zuzugreifen und lade nur Bilder hoch, welche du selbst erstellt hast oder welche eine entsprechende Lizenz haben.</w:t>
+      </w:r>
+    </w:p>
+    <w:p>
+      <w:pPr>
+        <w:pStyle w:val="Listenabsatz"/>
+        <w:numPr>
+          <w:ilvl w:val="0"/>
+          <w:numId w:val="4"/>
+        </w:numPr>
+      </w:pPr>
+      <w:r>
+        <w:t>Wir sehen hier die Grund</w:t>
+      </w:r>
+      <w:r>
+        <w:t>struktur, wie das Erstellen einer KI fürs Klassifizieren aussieht.</w:t>
+      </w:r>
+    </w:p>
+    <w:p>
+      <w:pPr>
+        <w:pStyle w:val="Listenabsatz"/>
+        <w:numPr>
+          <w:ilvl w:val="0"/>
+          <w:numId w:val="4"/>
+        </w:numPr>
+      </w:pPr>
+      <w:r>
+        <w:t>Als erstes muss man sich entscheiden, welche Klassen man gegeben hat. In diese Klasse lädt man dann entsprechende Daten ein. Man spricht von „gelabelten Daten“, also vorher bekannte Daten, welche uns für das Training helfen.</w:t>
+      </w:r>
+    </w:p>
+    <w:p>
+      <w:pPr>
+        <w:pStyle w:val="Listenabsatz"/>
+        <w:numPr>
+          <w:ilvl w:val="0"/>
+          <w:numId w:val="4"/>
+        </w:numPr>
+      </w:pPr>
+      <w:r>
+        <w:t xml:space="preserve">Wenn die Klassen mit den Daten gefüllt sind, dann kann man das Modell trainieren. Ein Algorithmus (in dem Fall von </w:t>
+      </w:r>
+      <w:proofErr w:type="spellStart"/>
+      <w:r>
+        <w:t>Teachable</w:t>
+      </w:r>
+      <w:proofErr w:type="spellEnd"/>
+      <w:r>
+        <w:t xml:space="preserve"> </w:t>
+      </w:r>
+      <w:proofErr w:type="spellStart"/>
+      <w:r>
+        <w:t>Machine</w:t>
+      </w:r>
+      <w:proofErr w:type="spellEnd"/>
+      <w:r>
+        <w:t xml:space="preserve"> ein künstliches neuronales Netz) versucht aus den vom EntwicklerInnen Team gegebenen Daten Zusammenhänge und Muster zu erstellen, welche später helfen sollen auch unbekannte Bilder zu Klassifizieren.</w:t>
+      </w:r>
+    </w:p>
+    <w:p>
+      <w:pPr>
+        <w:pStyle w:val="Listenabsatz"/>
+        <w:numPr>
+          <w:ilvl w:val="0"/>
+          <w:numId w:val="4"/>
+        </w:numPr>
+      </w:pPr>
+      <w:r>
+        <w:t xml:space="preserve">Zum Schluss müssen die EntwicklerInnen </w:t>
+      </w:r>
+      <w:proofErr w:type="gramStart"/>
+      <w:r>
+        <w:t>natürlich das</w:t>
+      </w:r>
+      <w:proofErr w:type="gramEnd"/>
+      <w:r>
+        <w:t xml:space="preserve"> Modell auch noch überprüfen. Hat es funktioniert – kann die KI die zwei Klassen jetzt zuverlässig unterscheiden?</w:t>
+      </w:r>
+    </w:p>
+    <w:p>
+      <w:pPr>
+        <w:pStyle w:val="Listenabsatz"/>
+        <w:numPr>
+          <w:ilvl w:val="0"/>
+          <w:numId w:val="3"/>
+        </w:numPr>
+      </w:pPr>
+      <w:r>
+        <w:t>Dafür kannst du wieder Bilder hochladen, welche das Modell jetzt auf die Probe stellen – hält das Auto an und gewährt Vorfahrt, oder kommt es zu einem Unfall, weil sich die KI nicht 100% sicher war?</w:t>
+      </w:r>
     </w:p>
     <w:sectPr>
       <w:pgSz w:w="11906" w:h="16838"/>
@@ -775,7 +911,7 @@
         <w:ind w:left="720" w:hanging="360"/>
       </w:pPr>
     </w:lvl>
-    <w:lvl w:ilvl="1" w:tplc="04070019" w:tentative="1">
+    <w:lvl w:ilvl="1" w:tplc="04070019">
       <w:start w:val="1"/>
       <w:numFmt w:val="lowerLetter"/>
       <w:lvlText w:val="%2."/>
@@ -962,6 +1098,95 @@
     </w:lvl>
   </w:abstractNum>
   <w:abstractNum w:abstractNumId="2" w15:restartNumberingAfterBreak="0">
+    <w:nsid w:val="16724702"/>
+    <w:multiLevelType w:val="hybridMultilevel"/>
+    <w:tmpl w:val="F450517A"/>
+    <w:lvl w:ilvl="0" w:tplc="04070001">
+      <w:start w:val="1"/>
+      <w:numFmt w:val="bullet"/>
+      <w:lvlText w:val=""/>
+      <w:lvlJc w:val="left"/>
+      <w:pPr>
+        <w:ind w:left="720" w:hanging="360"/>
+      </w:pPr>
+      <w:rPr>
+        <w:rFonts w:ascii="Symbol" w:hAnsi="Symbol" w:hint="default"/>
+      </w:rPr>
+    </w:lvl>
+    <w:lvl w:ilvl="1" w:tplc="FFFFFFFF">
+      <w:start w:val="1"/>
+      <w:numFmt w:val="lowerLetter"/>
+      <w:lvlText w:val="%2."/>
+      <w:lvlJc w:val="left"/>
+      <w:pPr>
+        <w:ind w:left="1440" w:hanging="360"/>
+      </w:pPr>
+    </w:lvl>
+    <w:lvl w:ilvl="2" w:tplc="FFFFFFFF" w:tentative="1">
+      <w:start w:val="1"/>
+      <w:numFmt w:val="lowerRoman"/>
+      <w:lvlText w:val="%3."/>
+      <w:lvlJc w:val="right"/>
+      <w:pPr>
+        <w:ind w:left="2160" w:hanging="180"/>
+      </w:pPr>
+    </w:lvl>
+    <w:lvl w:ilvl="3" w:tplc="FFFFFFFF" w:tentative="1">
+      <w:start w:val="1"/>
+      <w:numFmt w:val="decimal"/>
+      <w:lvlText w:val="%4."/>
+      <w:lvlJc w:val="left"/>
+      <w:pPr>
+        <w:ind w:left="2880" w:hanging="360"/>
+      </w:pPr>
+    </w:lvl>
+    <w:lvl w:ilvl="4" w:tplc="FFFFFFFF" w:tentative="1">
+      <w:start w:val="1"/>
+      <w:numFmt w:val="lowerLetter"/>
+      <w:lvlText w:val="%5."/>
+      <w:lvlJc w:val="left"/>
+      <w:pPr>
+        <w:ind w:left="3600" w:hanging="360"/>
+      </w:pPr>
+    </w:lvl>
+    <w:lvl w:ilvl="5" w:tplc="FFFFFFFF" w:tentative="1">
+      <w:start w:val="1"/>
+      <w:numFmt w:val="lowerRoman"/>
+      <w:lvlText w:val="%6."/>
+      <w:lvlJc w:val="right"/>
+      <w:pPr>
+        <w:ind w:left="4320" w:hanging="180"/>
+      </w:pPr>
+    </w:lvl>
+    <w:lvl w:ilvl="6" w:tplc="FFFFFFFF" w:tentative="1">
+      <w:start w:val="1"/>
+      <w:numFmt w:val="decimal"/>
+      <w:lvlText w:val="%7."/>
+      <w:lvlJc w:val="left"/>
+      <w:pPr>
+        <w:ind w:left="5040" w:hanging="360"/>
+      </w:pPr>
+    </w:lvl>
+    <w:lvl w:ilvl="7" w:tplc="FFFFFFFF" w:tentative="1">
+      <w:start w:val="1"/>
+      <w:numFmt w:val="lowerLetter"/>
+      <w:lvlText w:val="%8."/>
+      <w:lvlJc w:val="left"/>
+      <w:pPr>
+        <w:ind w:left="5760" w:hanging="360"/>
+      </w:pPr>
+    </w:lvl>
+    <w:lvl w:ilvl="8" w:tplc="FFFFFFFF" w:tentative="1">
+      <w:start w:val="1"/>
+      <w:numFmt w:val="lowerRoman"/>
+      <w:lvlText w:val="%9."/>
+      <w:lvlJc w:val="right"/>
+      <w:pPr>
+        <w:ind w:left="6480" w:hanging="180"/>
+      </w:pPr>
+    </w:lvl>
+  </w:abstractNum>
+  <w:abstractNum w:abstractNumId="3" w15:restartNumberingAfterBreak="0">
     <w:nsid w:val="767111E0"/>
     <w:multiLevelType w:val="hybridMultilevel"/>
     <w:tmpl w:val="C8D295AE"/>
@@ -1078,10 +1303,13 @@
     <w:abstractNumId w:val="1"/>
   </w:num>
   <w:num w:numId="2" w16cid:durableId="891189065">
-    <w:abstractNumId w:val="2"/>
+    <w:abstractNumId w:val="3"/>
   </w:num>
   <w:num w:numId="3" w16cid:durableId="842862402">
     <w:abstractNumId w:val="0"/>
+  </w:num>
+  <w:num w:numId="4" w16cid:durableId="1831749142">
+    <w:abstractNumId w:val="2"/>
   </w:num>
 </w:numbering>
 </file>
@@ -1552,6 +1780,29 @@
       <w:szCs w:val="18"/>
     </w:rPr>
   </w:style>
+  <w:style w:type="character" w:styleId="Hyperlink">
+    <w:name w:val="Hyperlink"/>
+    <w:basedOn w:val="Absatz-Standardschriftart"/>
+    <w:uiPriority w:val="99"/>
+    <w:unhideWhenUsed/>
+    <w:rsid w:val="00A23995"/>
+    <w:rPr>
+      <w:color w:val="0563C1" w:themeColor="hyperlink"/>
+      <w:u w:val="single"/>
+    </w:rPr>
+  </w:style>
+  <w:style w:type="character" w:styleId="NichtaufgelsteErwhnung">
+    <w:name w:val="Unresolved Mention"/>
+    <w:basedOn w:val="Absatz-Standardschriftart"/>
+    <w:uiPriority w:val="99"/>
+    <w:semiHidden/>
+    <w:unhideWhenUsed/>
+    <w:rsid w:val="00A23995"/>
+    <w:rPr>
+      <w:color w:val="605E5C"/>
+      <w:shd w:val="clear" w:color="auto" w:fill="E1DFDD"/>
+    </w:rPr>
+  </w:style>
 </w:styles>
 </file>
 

</xml_diff>

<commit_message>
AB and Unterrichtsplanung Anfang
</commit_message>
<xml_diff>
--- a/Ideen/Checkliste_Lehrkraft.docx
+++ b/Ideen/Checkliste_Lehrkraft.docx
@@ -731,7 +731,13 @@
         <w:t xml:space="preserve"> in zwei Ordnern</w:t>
       </w:r>
       <w:r>
-        <w:t xml:space="preserve"> auf deine Computer abgespeichert.</w:t>
+        <w:t xml:space="preserve"> auf deine</w:t>
+      </w:r>
+      <w:r>
+        <w:t>m</w:t>
+      </w:r>
+      <w:r>
+        <w:t xml:space="preserve"> Computer abgespeichert.</w:t>
       </w:r>
     </w:p>
     <w:p>
@@ -775,7 +781,13 @@
         </w:numPr>
       </w:pPr>
       <w:r>
-        <w:t>Wenn du dein Projekt gerade beginnst, dann Klicke auf Bildprojekt, um ein neues zu erstellen. Ansonsten öffne ein bestehendes Projekt aus einer Datei.</w:t>
+        <w:t xml:space="preserve">Wenn du dein Projekt gerade beginnst, dann </w:t>
+      </w:r>
+      <w:r>
+        <w:t>k</w:t>
+      </w:r>
+      <w:r>
+        <w:t>licke auf Bildprojekt, um ein neues zu erstellen. Ansonsten öffne ein bestehendes Projekt aus einer Datei.</w:t>
       </w:r>
       <w:r>
         <w:t xml:space="preserve"> (Wir erstellen ein Modell mit Standardbildern.)</w:t>
@@ -946,9 +958,913 @@
         <w:t>“. Die Zipdatei lädst du herunter und im nächsten Schritt dann hier hoch.</w:t>
       </w:r>
     </w:p>
+    <w:p>
+      <w:pPr>
+        <w:spacing w:line="259" w:lineRule="auto"/>
+        <w:jc w:val="left"/>
+      </w:pPr>
+    </w:p>
+    <w:p>
+      <w:pPr>
+        <w:spacing w:line="259" w:lineRule="auto"/>
+        <w:jc w:val="left"/>
+        <w:sectPr>
+          <w:pgSz w:w="11906" w:h="16838"/>
+          <w:pgMar w:top="1417" w:right="1417" w:bottom="1134" w:left="1417" w:header="708" w:footer="708" w:gutter="0"/>
+          <w:cols w:space="708"/>
+          <w:docGrid w:linePitch="360"/>
+        </w:sectPr>
+      </w:pPr>
+    </w:p>
+    <w:p>
+      <w:pPr>
+        <w:spacing w:line="259" w:lineRule="auto"/>
+        <w:jc w:val="left"/>
+      </w:pPr>
+    </w:p>
+    <w:p>
+      <w:r>
+        <w:t>Unterrichtsstunde 1:</w:t>
+      </w:r>
+    </w:p>
+    <w:p>
+      <w:pPr>
+        <w:pStyle w:val="Listenabsatz"/>
+        <w:numPr>
+          <w:ilvl w:val="0"/>
+          <w:numId w:val="5"/>
+        </w:numPr>
+      </w:pPr>
+      <w:r>
+        <w:t>Irgendwas – eventuell aus dem Moodlekurs?</w:t>
+      </w:r>
+    </w:p>
+    <w:p>
+      <w:pPr>
+        <w:pStyle w:val="Listenabsatz"/>
+        <w:numPr>
+          <w:ilvl w:val="0"/>
+          <w:numId w:val="5"/>
+        </w:numPr>
+      </w:pPr>
+      <w:r>
+        <w:t>Letzten 15 min:</w:t>
+      </w:r>
+    </w:p>
+    <w:p>
+      <w:pPr>
+        <w:pStyle w:val="Listenabsatz"/>
+        <w:numPr>
+          <w:ilvl w:val="1"/>
+          <w:numId w:val="5"/>
+        </w:numPr>
+      </w:pPr>
+      <w:r>
+        <w:t>Teams einteilen</w:t>
+      </w:r>
+    </w:p>
+    <w:p>
+      <w:pPr>
+        <w:pStyle w:val="Listenabsatz"/>
+        <w:numPr>
+          <w:ilvl w:val="1"/>
+          <w:numId w:val="5"/>
+        </w:numPr>
+      </w:pPr>
+      <w:r>
+        <w:t>Aufgabestellung und Hausaufgabe besprechen (auf Sicherheitsregeln achten!)</w:t>
+      </w:r>
+    </w:p>
+    <w:p>
+      <w:pPr>
+        <w:pStyle w:val="Listenabsatz"/>
+        <w:numPr>
+          <w:ilvl w:val="2"/>
+          <w:numId w:val="5"/>
+        </w:numPr>
+      </w:pPr>
+      <w:r>
+        <w:rPr>
+          <w:b/>
+        </w:rPr>
+        <w:t>HA:</w:t>
+      </w:r>
+      <w:r>
+        <w:t xml:space="preserve"> Bilder machen</w:t>
+      </w:r>
+    </w:p>
+    <w:p>
+      <w:pPr>
+        <w:pStyle w:val="Listenabsatz"/>
+        <w:numPr>
+          <w:ilvl w:val="2"/>
+          <w:numId w:val="5"/>
+        </w:numPr>
+      </w:pPr>
+      <w:r>
+        <w:t>Bilder vorverarbeiten – also Umgebung wegschneiden</w:t>
+      </w:r>
+    </w:p>
+    <w:p>
+      <w:pPr>
+        <w:pStyle w:val="Listenabsatz"/>
+        <w:numPr>
+          <w:ilvl w:val="1"/>
+          <w:numId w:val="5"/>
+        </w:numPr>
+      </w:pPr>
+      <w:r>
+        <w:t>Teams besprechen Vorgehensweise – siehe Stichpunkte Diskussion</w:t>
+      </w:r>
+    </w:p>
+    <w:p/>
+    <w:p/>
+    <w:p>
+      <w:pPr>
+        <w:sectPr>
+          <w:pgSz w:w="11906" w:h="16838"/>
+          <w:pgMar w:top="1417" w:right="1417" w:bottom="1134" w:left="1417" w:header="708" w:footer="708" w:gutter="0"/>
+          <w:cols w:space="708"/>
+          <w:docGrid w:linePitch="360"/>
+        </w:sectPr>
+      </w:pPr>
+    </w:p>
+    <w:p>
+      <w:r>
+        <w:lastRenderedPageBreak/>
+        <w:t>Unterrichtsstunde 2 (90 min:</w:t>
+      </w:r>
+    </w:p>
+    <w:tbl>
+      <w:tblPr>
+        <w:tblStyle w:val="Tabellenraster"/>
+        <w:tblW w:w="0" w:type="auto"/>
+        <w:tblLook w:val="04A0" w:firstRow="1" w:lastRow="0" w:firstColumn="1" w:lastColumn="0" w:noHBand="0" w:noVBand="1"/>
+      </w:tblPr>
+      <w:tblGrid>
+        <w:gridCol w:w="608"/>
+        <w:gridCol w:w="1655"/>
+        <w:gridCol w:w="8328"/>
+        <w:gridCol w:w="1598"/>
+        <w:gridCol w:w="2088"/>
+      </w:tblGrid>
+      <w:tr>
+        <w:tc>
+          <w:tcPr>
+            <w:tcW w:w="608" w:type="dxa"/>
+          </w:tcPr>
+          <w:p>
+            <w:pPr>
+              <w:jc w:val="left"/>
+              <w:rPr>
+                <w:b/>
+              </w:rPr>
+            </w:pPr>
+            <w:r>
+              <w:rPr>
+                <w:b/>
+              </w:rPr>
+              <w:t>Zeit</w:t>
+            </w:r>
+          </w:p>
+        </w:tc>
+        <w:tc>
+          <w:tcPr>
+            <w:tcW w:w="1655" w:type="dxa"/>
+          </w:tcPr>
+          <w:p>
+            <w:pPr>
+              <w:jc w:val="left"/>
+              <w:rPr>
+                <w:b/>
+              </w:rPr>
+            </w:pPr>
+            <w:r>
+              <w:rPr>
+                <w:b/>
+              </w:rPr>
+              <w:t>Phase</w:t>
+            </w:r>
+          </w:p>
+        </w:tc>
+        <w:tc>
+          <w:tcPr>
+            <w:tcW w:w="8328" w:type="dxa"/>
+          </w:tcPr>
+          <w:p>
+            <w:pPr>
+              <w:jc w:val="left"/>
+              <w:rPr>
+                <w:b/>
+              </w:rPr>
+            </w:pPr>
+            <w:r>
+              <w:rPr>
+                <w:b/>
+              </w:rPr>
+              <w:t>Inhalt</w:t>
+            </w:r>
+          </w:p>
+        </w:tc>
+        <w:tc>
+          <w:tcPr>
+            <w:tcW w:w="1598" w:type="dxa"/>
+          </w:tcPr>
+          <w:p>
+            <w:pPr>
+              <w:jc w:val="left"/>
+              <w:rPr>
+                <w:b/>
+              </w:rPr>
+            </w:pPr>
+            <w:r>
+              <w:rPr>
+                <w:b/>
+              </w:rPr>
+              <w:t>Methoden/ Sozialformen</w:t>
+            </w:r>
+          </w:p>
+        </w:tc>
+        <w:tc>
+          <w:tcPr>
+            <w:tcW w:w="2088" w:type="dxa"/>
+          </w:tcPr>
+          <w:p>
+            <w:pPr>
+              <w:jc w:val="left"/>
+              <w:rPr>
+                <w:b/>
+              </w:rPr>
+            </w:pPr>
+            <w:r>
+              <w:rPr>
+                <w:b/>
+              </w:rPr>
+              <w:t>Material</w:t>
+            </w:r>
+          </w:p>
+        </w:tc>
+      </w:tr>
+      <w:tr>
+        <w:tc>
+          <w:tcPr>
+            <w:tcW w:w="608" w:type="dxa"/>
+          </w:tcPr>
+          <w:p>
+            <w:pPr>
+              <w:jc w:val="left"/>
+            </w:pPr>
+            <w:r>
+              <w:t>5 min</w:t>
+            </w:r>
+          </w:p>
+        </w:tc>
+        <w:tc>
+          <w:tcPr>
+            <w:tcW w:w="1655" w:type="dxa"/>
+          </w:tcPr>
+          <w:p>
+            <w:pPr>
+              <w:jc w:val="left"/>
+            </w:pPr>
+            <w:r>
+              <w:t>Begrüßung</w:t>
+            </w:r>
+          </w:p>
+        </w:tc>
+        <w:tc>
+          <w:tcPr>
+            <w:tcW w:w="8328" w:type="dxa"/>
+          </w:tcPr>
+          <w:p>
+            <w:pPr>
+              <w:jc w:val="left"/>
+            </w:pPr>
+            <w:r>
+              <w:t>Begrüßung durch die Lehrkraft</w:t>
+            </w:r>
+          </w:p>
+          <w:p>
+            <w:pPr>
+              <w:jc w:val="left"/>
+            </w:pPr>
+            <w:r>
+              <w:t xml:space="preserve">Kurze Einstimmung auf das Thema der Stunde </w:t>
+            </w:r>
+          </w:p>
+        </w:tc>
+        <w:tc>
+          <w:tcPr>
+            <w:tcW w:w="1598" w:type="dxa"/>
+          </w:tcPr>
+          <w:p>
+            <w:pPr>
+              <w:jc w:val="left"/>
+            </w:pPr>
+            <w:r>
+              <w:t>LV</w:t>
+            </w:r>
+          </w:p>
+        </w:tc>
+        <w:tc>
+          <w:tcPr>
+            <w:tcW w:w="2088" w:type="dxa"/>
+          </w:tcPr>
+          <w:p>
+            <w:pPr>
+              <w:jc w:val="left"/>
+            </w:pPr>
+          </w:p>
+        </w:tc>
+      </w:tr>
+      <w:tr>
+        <w:tc>
+          <w:tcPr>
+            <w:tcW w:w="608" w:type="dxa"/>
+          </w:tcPr>
+          <w:p>
+            <w:pPr>
+              <w:jc w:val="left"/>
+            </w:pPr>
+            <w:r>
+              <w:t>10 min</w:t>
+            </w:r>
+          </w:p>
+        </w:tc>
+        <w:tc>
+          <w:tcPr>
+            <w:tcW w:w="1655" w:type="dxa"/>
+          </w:tcPr>
+          <w:p>
+            <w:pPr>
+              <w:jc w:val="left"/>
+            </w:pPr>
+            <w:r>
+              <w:t xml:space="preserve">Einstieg </w:t>
+            </w:r>
+          </w:p>
+        </w:tc>
+        <w:tc>
+          <w:tcPr>
+            <w:tcW w:w="8328" w:type="dxa"/>
+          </w:tcPr>
+          <w:p>
+            <w:pPr>
+              <w:pStyle w:val="Listenabsatz"/>
+              <w:numPr>
+                <w:ilvl w:val="0"/>
+                <w:numId w:val="6"/>
+              </w:numPr>
+              <w:jc w:val="left"/>
+            </w:pPr>
+            <w:r>
+              <w:t>Kleingruppen setzen sich zusammen</w:t>
+            </w:r>
+          </w:p>
+          <w:p>
+            <w:pPr>
+              <w:pStyle w:val="Listenabsatz"/>
+              <w:numPr>
+                <w:ilvl w:val="0"/>
+                <w:numId w:val="6"/>
+              </w:numPr>
+              <w:jc w:val="left"/>
+            </w:pPr>
+            <w:r>
+              <w:t xml:space="preserve">Die </w:t>
+            </w:r>
+            <w:r>
+              <w:t xml:space="preserve">Bilder </w:t>
+            </w:r>
+            <w:r>
+              <w:t xml:space="preserve">der Hausaufgabe in entsprechend bezeichneten Ordnern </w:t>
+            </w:r>
+            <w:r>
+              <w:t>zusammenfügen</w:t>
+            </w:r>
+          </w:p>
+        </w:tc>
+        <w:tc>
+          <w:tcPr>
+            <w:tcW w:w="1598" w:type="dxa"/>
+          </w:tcPr>
+          <w:p>
+            <w:pPr>
+              <w:jc w:val="left"/>
+            </w:pPr>
+            <w:r>
+              <w:t>GA</w:t>
+            </w:r>
+          </w:p>
+        </w:tc>
+        <w:tc>
+          <w:tcPr>
+            <w:tcW w:w="2088" w:type="dxa"/>
+          </w:tcPr>
+          <w:p>
+            <w:pPr>
+              <w:jc w:val="left"/>
+            </w:pPr>
+            <w:r>
+              <w:t>Speichermedien mit Bildern der Hausaufgabe</w:t>
+            </w:r>
+          </w:p>
+        </w:tc>
+      </w:tr>
+      <w:tr>
+        <w:tc>
+          <w:tcPr>
+            <w:tcW w:w="608" w:type="dxa"/>
+          </w:tcPr>
+          <w:p>
+            <w:pPr>
+              <w:jc w:val="left"/>
+            </w:pPr>
+            <w:r>
+              <w:t>20 min</w:t>
+            </w:r>
+          </w:p>
+        </w:tc>
+        <w:tc>
+          <w:tcPr>
+            <w:tcW w:w="1655" w:type="dxa"/>
+          </w:tcPr>
+          <w:p>
+            <w:pPr>
+              <w:jc w:val="left"/>
+            </w:pPr>
+            <w:r>
+              <w:t>Erarbeitung I</w:t>
+            </w:r>
+          </w:p>
+        </w:tc>
+        <w:tc>
+          <w:tcPr>
+            <w:tcW w:w="8328" w:type="dxa"/>
+          </w:tcPr>
+          <w:p>
+            <w:pPr>
+              <w:jc w:val="left"/>
+            </w:pPr>
+            <w:r>
+              <w:t>Aufgaben auf Webseite lösen</w:t>
+            </w:r>
+          </w:p>
+        </w:tc>
+        <w:tc>
+          <w:tcPr>
+            <w:tcW w:w="1598" w:type="dxa"/>
+          </w:tcPr>
+          <w:p>
+            <w:pPr>
+              <w:jc w:val="left"/>
+            </w:pPr>
+            <w:r>
+              <w:t>GA</w:t>
+            </w:r>
+          </w:p>
+        </w:tc>
+        <w:tc>
+          <w:tcPr>
+            <w:tcW w:w="2088" w:type="dxa"/>
+          </w:tcPr>
+          <w:p>
+            <w:pPr>
+              <w:jc w:val="left"/>
+            </w:pPr>
+            <w:r>
+              <w:t>Computer mit Internetzugang</w:t>
+            </w:r>
+          </w:p>
+        </w:tc>
+      </w:tr>
+      <w:tr>
+        <w:tc>
+          <w:tcPr>
+            <w:tcW w:w="608" w:type="dxa"/>
+          </w:tcPr>
+          <w:p>
+            <w:pPr>
+              <w:jc w:val="left"/>
+            </w:pPr>
+            <w:r>
+              <w:t>10 min</w:t>
+            </w:r>
+          </w:p>
+        </w:tc>
+        <w:tc>
+          <w:tcPr>
+            <w:tcW w:w="1655" w:type="dxa"/>
+          </w:tcPr>
+          <w:p>
+            <w:pPr>
+              <w:jc w:val="left"/>
+            </w:pPr>
+            <w:r>
+              <w:t>Erarbeitung II</w:t>
+            </w:r>
+          </w:p>
+        </w:tc>
+        <w:tc>
+          <w:tcPr>
+            <w:tcW w:w="8328" w:type="dxa"/>
+          </w:tcPr>
+          <w:p>
+            <w:pPr>
+              <w:jc w:val="left"/>
+            </w:pPr>
+            <w:r>
+              <w:t>Diskussion Ergebnisse – was funktioniert, was funktioniert nicht</w:t>
+            </w:r>
+          </w:p>
+          <w:p>
+            <w:pPr>
+              <w:jc w:val="left"/>
+            </w:pPr>
+            <w:r>
+              <w:t xml:space="preserve">Daraus folgende Verbesserung des Modells in </w:t>
+            </w:r>
+            <w:proofErr w:type="spellStart"/>
+            <w:r>
+              <w:t>Teachable</w:t>
+            </w:r>
+            <w:proofErr w:type="spellEnd"/>
+            <w:r>
+              <w:t xml:space="preserve"> </w:t>
+            </w:r>
+            <w:proofErr w:type="spellStart"/>
+            <w:r>
+              <w:t>Machine</w:t>
+            </w:r>
+            <w:proofErr w:type="spellEnd"/>
+          </w:p>
+        </w:tc>
+        <w:tc>
+          <w:tcPr>
+            <w:tcW w:w="1598" w:type="dxa"/>
+          </w:tcPr>
+          <w:p>
+            <w:pPr>
+              <w:jc w:val="left"/>
+            </w:pPr>
+            <w:r>
+              <w:t>GA</w:t>
+            </w:r>
+          </w:p>
+        </w:tc>
+        <w:tc>
+          <w:tcPr>
+            <w:tcW w:w="2088" w:type="dxa"/>
+          </w:tcPr>
+          <w:p>
+            <w:pPr>
+              <w:jc w:val="left"/>
+            </w:pPr>
+          </w:p>
+        </w:tc>
+      </w:tr>
+      <w:tr>
+        <w:tc>
+          <w:tcPr>
+            <w:tcW w:w="608" w:type="dxa"/>
+          </w:tcPr>
+          <w:p>
+            <w:pPr>
+              <w:jc w:val="left"/>
+            </w:pPr>
+            <w:r>
+              <w:t>10 min</w:t>
+            </w:r>
+          </w:p>
+        </w:tc>
+        <w:tc>
+          <w:tcPr>
+            <w:tcW w:w="1655" w:type="dxa"/>
+          </w:tcPr>
+          <w:p>
+            <w:pPr>
+              <w:jc w:val="left"/>
+            </w:pPr>
+            <w:r>
+              <w:t>Erarbeitung II</w:t>
+            </w:r>
+            <w:r>
+              <w:t>I</w:t>
+            </w:r>
+          </w:p>
+        </w:tc>
+        <w:tc>
+          <w:tcPr>
+            <w:tcW w:w="8328" w:type="dxa"/>
+          </w:tcPr>
+          <w:p>
+            <w:pPr>
+              <w:jc w:val="left"/>
+            </w:pPr>
+            <w:r>
+              <w:t xml:space="preserve">Die Lehrkraft teilt die schwierigen </w:t>
+            </w:r>
+            <w:r>
+              <w:t xml:space="preserve">Beispiele </w:t>
+            </w:r>
+            <w:r>
+              <w:t>aus</w:t>
+            </w:r>
+          </w:p>
+          <w:p>
+            <w:pPr>
+              <w:jc w:val="left"/>
+            </w:pPr>
+            <w:r>
+              <w:t xml:space="preserve">Diese verschneiten, beklebten oder kaputten Straßenschilder probieren die SuS in </w:t>
+            </w:r>
+            <w:proofErr w:type="spellStart"/>
+            <w:r>
+              <w:t>Teachable</w:t>
+            </w:r>
+            <w:proofErr w:type="spellEnd"/>
+            <w:r>
+              <w:t xml:space="preserve"> </w:t>
+            </w:r>
+            <w:proofErr w:type="spellStart"/>
+            <w:r>
+              <w:t>Machine</w:t>
+            </w:r>
+            <w:proofErr w:type="spellEnd"/>
+            <w:r>
+              <w:t xml:space="preserve"> aus </w:t>
+            </w:r>
+          </w:p>
+          <w:p>
+            <w:pPr>
+              <w:jc w:val="left"/>
+            </w:pPr>
+            <w:r>
+              <w:sym w:font="Wingdings" w:char="F0E0"/>
+            </w:r>
+            <w:r>
+              <w:t xml:space="preserve"> Warum funktioniert das immer noch so gut? Warum jetzt schlechter?</w:t>
+            </w:r>
+          </w:p>
+        </w:tc>
+        <w:tc>
+          <w:tcPr>
+            <w:tcW w:w="1598" w:type="dxa"/>
+          </w:tcPr>
+          <w:p>
+            <w:pPr>
+              <w:jc w:val="left"/>
+            </w:pPr>
+            <w:r>
+              <w:t>GA</w:t>
+            </w:r>
+          </w:p>
+        </w:tc>
+        <w:tc>
+          <w:tcPr>
+            <w:tcW w:w="2088" w:type="dxa"/>
+          </w:tcPr>
+          <w:p>
+            <w:pPr>
+              <w:jc w:val="left"/>
+            </w:pPr>
+          </w:p>
+        </w:tc>
+      </w:tr>
+      <w:tr>
+        <w:tc>
+          <w:tcPr>
+            <w:tcW w:w="608" w:type="dxa"/>
+          </w:tcPr>
+          <w:p>
+            <w:pPr>
+              <w:jc w:val="left"/>
+            </w:pPr>
+            <w:r>
+              <w:t>10 min</w:t>
+            </w:r>
+          </w:p>
+        </w:tc>
+        <w:tc>
+          <w:tcPr>
+            <w:tcW w:w="1655" w:type="dxa"/>
+          </w:tcPr>
+          <w:p>
+            <w:pPr>
+              <w:jc w:val="left"/>
+            </w:pPr>
+            <w:r>
+              <w:t>Sicherung II</w:t>
+            </w:r>
+          </w:p>
+        </w:tc>
+        <w:tc>
+          <w:tcPr>
+            <w:tcW w:w="8328" w:type="dxa"/>
+          </w:tcPr>
+          <w:p>
+            <w:pPr>
+              <w:jc w:val="left"/>
+            </w:pPr>
+            <w:r>
+              <w:t>Erneute Diskussion</w:t>
+            </w:r>
+            <w:r>
+              <w:t xml:space="preserve"> in Gruppe</w:t>
+            </w:r>
+            <w:r>
+              <w:t xml:space="preserve"> über die Usability des Modells</w:t>
+            </w:r>
+          </w:p>
+          <w:p>
+            <w:pPr>
+              <w:jc w:val="left"/>
+            </w:pPr>
+            <w:r>
+              <w:sym w:font="Wingdings" w:char="F0E0"/>
+            </w:r>
+            <w:r>
+              <w:t xml:space="preserve"> Warum würdest du in dieses Auto einsteigen, warum nicht?</w:t>
+            </w:r>
+          </w:p>
+        </w:tc>
+        <w:tc>
+          <w:tcPr>
+            <w:tcW w:w="1598" w:type="dxa"/>
+          </w:tcPr>
+          <w:p>
+            <w:pPr>
+              <w:jc w:val="left"/>
+            </w:pPr>
+            <w:r>
+              <w:t>GA</w:t>
+            </w:r>
+          </w:p>
+        </w:tc>
+        <w:tc>
+          <w:tcPr>
+            <w:tcW w:w="2088" w:type="dxa"/>
+          </w:tcPr>
+          <w:p>
+            <w:pPr>
+              <w:jc w:val="left"/>
+            </w:pPr>
+          </w:p>
+        </w:tc>
+      </w:tr>
+      <w:tr>
+        <w:tc>
+          <w:tcPr>
+            <w:tcW w:w="608" w:type="dxa"/>
+          </w:tcPr>
+          <w:p>
+            <w:pPr>
+              <w:jc w:val="left"/>
+            </w:pPr>
+            <w:r>
+              <w:t xml:space="preserve">10 min </w:t>
+            </w:r>
+          </w:p>
+        </w:tc>
+        <w:tc>
+          <w:tcPr>
+            <w:tcW w:w="1655" w:type="dxa"/>
+          </w:tcPr>
+          <w:p>
+            <w:pPr>
+              <w:jc w:val="left"/>
+            </w:pPr>
+            <w:r>
+              <w:t>Auswertung</w:t>
+            </w:r>
+          </w:p>
+        </w:tc>
+        <w:tc>
+          <w:tcPr>
+            <w:tcW w:w="8328" w:type="dxa"/>
+          </w:tcPr>
+          <w:p>
+            <w:pPr>
+              <w:jc w:val="left"/>
+            </w:pPr>
+            <w:r>
+              <w:t>Gemeinsame Diskussion</w:t>
+            </w:r>
+            <w:r>
+              <w:t xml:space="preserve"> der Ergebnisse in der Klasse</w:t>
+            </w:r>
+          </w:p>
+          <w:p>
+            <w:pPr>
+              <w:jc w:val="left"/>
+            </w:pPr>
+            <w:r>
+              <w:t>Ausfüllen des Arbeitsblattes</w:t>
+            </w:r>
+          </w:p>
+        </w:tc>
+        <w:tc>
+          <w:tcPr>
+            <w:tcW w:w="1598" w:type="dxa"/>
+          </w:tcPr>
+          <w:p>
+            <w:pPr>
+              <w:jc w:val="left"/>
+            </w:pPr>
+            <w:r>
+              <w:t>UG</w:t>
+            </w:r>
+          </w:p>
+        </w:tc>
+        <w:tc>
+          <w:tcPr>
+            <w:tcW w:w="2088" w:type="dxa"/>
+          </w:tcPr>
+          <w:p>
+            <w:pPr>
+              <w:jc w:val="left"/>
+            </w:pPr>
+            <w:r>
+              <w:t>AB</w:t>
+            </w:r>
+          </w:p>
+        </w:tc>
+      </w:tr>
+      <w:tr>
+        <w:tc>
+          <w:tcPr>
+            <w:tcW w:w="608" w:type="dxa"/>
+          </w:tcPr>
+          <w:p>
+            <w:pPr>
+              <w:jc w:val="left"/>
+            </w:pPr>
+            <w:r>
+              <w:t>15</w:t>
+            </w:r>
+            <w:r>
+              <w:t xml:space="preserve"> min</w:t>
+            </w:r>
+          </w:p>
+        </w:tc>
+        <w:tc>
+          <w:tcPr>
+            <w:tcW w:w="1655" w:type="dxa"/>
+          </w:tcPr>
+          <w:p>
+            <w:pPr>
+              <w:jc w:val="left"/>
+            </w:pPr>
+            <w:r>
+              <w:t>Sicherung I</w:t>
+            </w:r>
+            <w:r>
+              <w:t>II</w:t>
+            </w:r>
+          </w:p>
+        </w:tc>
+        <w:tc>
+          <w:tcPr>
+            <w:tcW w:w="8328" w:type="dxa"/>
+          </w:tcPr>
+          <w:p>
+            <w:pPr>
+              <w:jc w:val="left"/>
+            </w:pPr>
+            <w:r>
+              <w:t>Auswertung</w:t>
+            </w:r>
+          </w:p>
+        </w:tc>
+        <w:tc>
+          <w:tcPr>
+            <w:tcW w:w="1598" w:type="dxa"/>
+          </w:tcPr>
+          <w:p>
+            <w:pPr>
+              <w:jc w:val="left"/>
+            </w:pPr>
+            <w:r>
+              <w:t>UG</w:t>
+            </w:r>
+          </w:p>
+        </w:tc>
+        <w:tc>
+          <w:tcPr>
+            <w:tcW w:w="2088" w:type="dxa"/>
+          </w:tcPr>
+          <w:p>
+            <w:pPr>
+              <w:jc w:val="left"/>
+            </w:pPr>
+          </w:p>
+        </w:tc>
+      </w:tr>
+    </w:tbl>
+    <w:p/>
     <w:sectPr>
-      <w:pgSz w:w="11906" w:h="16838"/>
-      <w:pgMar w:top="1417" w:right="1417" w:bottom="1134" w:left="1417" w:header="708" w:footer="708" w:gutter="0"/>
+      <w:pgSz w:w="16838" w:h="11906" w:orient="landscape"/>
+      <w:pgMar w:top="1417" w:right="1417" w:bottom="1417" w:left="1134" w:header="708" w:footer="708" w:gutter="0"/>
       <w:cols w:space="708"/>
       <w:docGrid w:linePitch="360"/>
     </w:sectPr>
@@ -1247,6 +2163,232 @@
     </w:lvl>
   </w:abstractNum>
   <w:abstractNum w:abstractNumId="3" w15:restartNumberingAfterBreak="0">
+    <w:nsid w:val="402756DE"/>
+    <w:multiLevelType w:val="hybridMultilevel"/>
+    <w:tmpl w:val="73B6893E"/>
+    <w:lvl w:ilvl="0" w:tplc="04070001">
+      <w:start w:val="1"/>
+      <w:numFmt w:val="bullet"/>
+      <w:lvlText w:val=""/>
+      <w:lvlJc w:val="left"/>
+      <w:pPr>
+        <w:ind w:left="720" w:hanging="360"/>
+      </w:pPr>
+      <w:rPr>
+        <w:rFonts w:ascii="Symbol" w:hAnsi="Symbol" w:hint="default"/>
+      </w:rPr>
+    </w:lvl>
+    <w:lvl w:ilvl="1" w:tplc="04070003">
+      <w:start w:val="1"/>
+      <w:numFmt w:val="bullet"/>
+      <w:lvlText w:val="o"/>
+      <w:lvlJc w:val="left"/>
+      <w:pPr>
+        <w:ind w:left="1440" w:hanging="360"/>
+      </w:pPr>
+      <w:rPr>
+        <w:rFonts w:ascii="Courier New" w:hAnsi="Courier New" w:cs="Courier New" w:hint="default"/>
+      </w:rPr>
+    </w:lvl>
+    <w:lvl w:ilvl="2" w:tplc="04070005">
+      <w:start w:val="1"/>
+      <w:numFmt w:val="bullet"/>
+      <w:lvlText w:val=""/>
+      <w:lvlJc w:val="left"/>
+      <w:pPr>
+        <w:ind w:left="2160" w:hanging="360"/>
+      </w:pPr>
+      <w:rPr>
+        <w:rFonts w:ascii="Wingdings" w:hAnsi="Wingdings" w:hint="default"/>
+      </w:rPr>
+    </w:lvl>
+    <w:lvl w:ilvl="3" w:tplc="04070001" w:tentative="1">
+      <w:start w:val="1"/>
+      <w:numFmt w:val="bullet"/>
+      <w:lvlText w:val=""/>
+      <w:lvlJc w:val="left"/>
+      <w:pPr>
+        <w:ind w:left="2880" w:hanging="360"/>
+      </w:pPr>
+      <w:rPr>
+        <w:rFonts w:ascii="Symbol" w:hAnsi="Symbol" w:hint="default"/>
+      </w:rPr>
+    </w:lvl>
+    <w:lvl w:ilvl="4" w:tplc="04070003" w:tentative="1">
+      <w:start w:val="1"/>
+      <w:numFmt w:val="bullet"/>
+      <w:lvlText w:val="o"/>
+      <w:lvlJc w:val="left"/>
+      <w:pPr>
+        <w:ind w:left="3600" w:hanging="360"/>
+      </w:pPr>
+      <w:rPr>
+        <w:rFonts w:ascii="Courier New" w:hAnsi="Courier New" w:cs="Courier New" w:hint="default"/>
+      </w:rPr>
+    </w:lvl>
+    <w:lvl w:ilvl="5" w:tplc="04070005" w:tentative="1">
+      <w:start w:val="1"/>
+      <w:numFmt w:val="bullet"/>
+      <w:lvlText w:val=""/>
+      <w:lvlJc w:val="left"/>
+      <w:pPr>
+        <w:ind w:left="4320" w:hanging="360"/>
+      </w:pPr>
+      <w:rPr>
+        <w:rFonts w:ascii="Wingdings" w:hAnsi="Wingdings" w:hint="default"/>
+      </w:rPr>
+    </w:lvl>
+    <w:lvl w:ilvl="6" w:tplc="04070001" w:tentative="1">
+      <w:start w:val="1"/>
+      <w:numFmt w:val="bullet"/>
+      <w:lvlText w:val=""/>
+      <w:lvlJc w:val="left"/>
+      <w:pPr>
+        <w:ind w:left="5040" w:hanging="360"/>
+      </w:pPr>
+      <w:rPr>
+        <w:rFonts w:ascii="Symbol" w:hAnsi="Symbol" w:hint="default"/>
+      </w:rPr>
+    </w:lvl>
+    <w:lvl w:ilvl="7" w:tplc="04070003" w:tentative="1">
+      <w:start w:val="1"/>
+      <w:numFmt w:val="bullet"/>
+      <w:lvlText w:val="o"/>
+      <w:lvlJc w:val="left"/>
+      <w:pPr>
+        <w:ind w:left="5760" w:hanging="360"/>
+      </w:pPr>
+      <w:rPr>
+        <w:rFonts w:ascii="Courier New" w:hAnsi="Courier New" w:cs="Courier New" w:hint="default"/>
+      </w:rPr>
+    </w:lvl>
+    <w:lvl w:ilvl="8" w:tplc="04070005" w:tentative="1">
+      <w:start w:val="1"/>
+      <w:numFmt w:val="bullet"/>
+      <w:lvlText w:val=""/>
+      <w:lvlJc w:val="left"/>
+      <w:pPr>
+        <w:ind w:left="6480" w:hanging="360"/>
+      </w:pPr>
+      <w:rPr>
+        <w:rFonts w:ascii="Wingdings" w:hAnsi="Wingdings" w:hint="default"/>
+      </w:rPr>
+    </w:lvl>
+  </w:abstractNum>
+  <w:abstractNum w:abstractNumId="4" w15:restartNumberingAfterBreak="0">
+    <w:nsid w:val="6CDC0616"/>
+    <w:multiLevelType w:val="hybridMultilevel"/>
+    <w:tmpl w:val="54A0CE2C"/>
+    <w:lvl w:ilvl="0" w:tplc="04070001">
+      <w:start w:val="1"/>
+      <w:numFmt w:val="bullet"/>
+      <w:lvlText w:val=""/>
+      <w:lvlJc w:val="left"/>
+      <w:pPr>
+        <w:ind w:left="720" w:hanging="360"/>
+      </w:pPr>
+      <w:rPr>
+        <w:rFonts w:ascii="Symbol" w:hAnsi="Symbol" w:hint="default"/>
+      </w:rPr>
+    </w:lvl>
+    <w:lvl w:ilvl="1" w:tplc="04070003" w:tentative="1">
+      <w:start w:val="1"/>
+      <w:numFmt w:val="bullet"/>
+      <w:lvlText w:val="o"/>
+      <w:lvlJc w:val="left"/>
+      <w:pPr>
+        <w:ind w:left="1440" w:hanging="360"/>
+      </w:pPr>
+      <w:rPr>
+        <w:rFonts w:ascii="Courier New" w:hAnsi="Courier New" w:cs="Courier New" w:hint="default"/>
+      </w:rPr>
+    </w:lvl>
+    <w:lvl w:ilvl="2" w:tplc="04070005" w:tentative="1">
+      <w:start w:val="1"/>
+      <w:numFmt w:val="bullet"/>
+      <w:lvlText w:val=""/>
+      <w:lvlJc w:val="left"/>
+      <w:pPr>
+        <w:ind w:left="2160" w:hanging="360"/>
+      </w:pPr>
+      <w:rPr>
+        <w:rFonts w:ascii="Wingdings" w:hAnsi="Wingdings" w:hint="default"/>
+      </w:rPr>
+    </w:lvl>
+    <w:lvl w:ilvl="3" w:tplc="04070001" w:tentative="1">
+      <w:start w:val="1"/>
+      <w:numFmt w:val="bullet"/>
+      <w:lvlText w:val=""/>
+      <w:lvlJc w:val="left"/>
+      <w:pPr>
+        <w:ind w:left="2880" w:hanging="360"/>
+      </w:pPr>
+      <w:rPr>
+        <w:rFonts w:ascii="Symbol" w:hAnsi="Symbol" w:hint="default"/>
+      </w:rPr>
+    </w:lvl>
+    <w:lvl w:ilvl="4" w:tplc="04070003" w:tentative="1">
+      <w:start w:val="1"/>
+      <w:numFmt w:val="bullet"/>
+      <w:lvlText w:val="o"/>
+      <w:lvlJc w:val="left"/>
+      <w:pPr>
+        <w:ind w:left="3600" w:hanging="360"/>
+      </w:pPr>
+      <w:rPr>
+        <w:rFonts w:ascii="Courier New" w:hAnsi="Courier New" w:cs="Courier New" w:hint="default"/>
+      </w:rPr>
+    </w:lvl>
+    <w:lvl w:ilvl="5" w:tplc="04070005" w:tentative="1">
+      <w:start w:val="1"/>
+      <w:numFmt w:val="bullet"/>
+      <w:lvlText w:val=""/>
+      <w:lvlJc w:val="left"/>
+      <w:pPr>
+        <w:ind w:left="4320" w:hanging="360"/>
+      </w:pPr>
+      <w:rPr>
+        <w:rFonts w:ascii="Wingdings" w:hAnsi="Wingdings" w:hint="default"/>
+      </w:rPr>
+    </w:lvl>
+    <w:lvl w:ilvl="6" w:tplc="04070001" w:tentative="1">
+      <w:start w:val="1"/>
+      <w:numFmt w:val="bullet"/>
+      <w:lvlText w:val=""/>
+      <w:lvlJc w:val="left"/>
+      <w:pPr>
+        <w:ind w:left="5040" w:hanging="360"/>
+      </w:pPr>
+      <w:rPr>
+        <w:rFonts w:ascii="Symbol" w:hAnsi="Symbol" w:hint="default"/>
+      </w:rPr>
+    </w:lvl>
+    <w:lvl w:ilvl="7" w:tplc="04070003" w:tentative="1">
+      <w:start w:val="1"/>
+      <w:numFmt w:val="bullet"/>
+      <w:lvlText w:val="o"/>
+      <w:lvlJc w:val="left"/>
+      <w:pPr>
+        <w:ind w:left="5760" w:hanging="360"/>
+      </w:pPr>
+      <w:rPr>
+        <w:rFonts w:ascii="Courier New" w:hAnsi="Courier New" w:cs="Courier New" w:hint="default"/>
+      </w:rPr>
+    </w:lvl>
+    <w:lvl w:ilvl="8" w:tplc="04070005" w:tentative="1">
+      <w:start w:val="1"/>
+      <w:numFmt w:val="bullet"/>
+      <w:lvlText w:val=""/>
+      <w:lvlJc w:val="left"/>
+      <w:pPr>
+        <w:ind w:left="6480" w:hanging="360"/>
+      </w:pPr>
+      <w:rPr>
+        <w:rFonts w:ascii="Wingdings" w:hAnsi="Wingdings" w:hint="default"/>
+      </w:rPr>
+    </w:lvl>
+  </w:abstractNum>
+  <w:abstractNum w:abstractNumId="5" w15:restartNumberingAfterBreak="0">
     <w:nsid w:val="767111E0"/>
     <w:multiLevelType w:val="hybridMultilevel"/>
     <w:tmpl w:val="C8D295AE"/>
@@ -1363,13 +2505,19 @@
     <w:abstractNumId w:val="1"/>
   </w:num>
   <w:num w:numId="2" w16cid:durableId="891189065">
-    <w:abstractNumId w:val="3"/>
+    <w:abstractNumId w:val="5"/>
   </w:num>
   <w:num w:numId="3" w16cid:durableId="842862402">
     <w:abstractNumId w:val="0"/>
   </w:num>
   <w:num w:numId="4" w16cid:durableId="1831749142">
     <w:abstractNumId w:val="2"/>
+  </w:num>
+  <w:num w:numId="5" w16cid:durableId="248925317">
+    <w:abstractNumId w:val="3"/>
+  </w:num>
+  <w:num w:numId="6" w16cid:durableId="172965150">
+    <w:abstractNumId w:val="4"/>
   </w:num>
 </w:numbering>
 </file>
@@ -1863,6 +3011,25 @@
       <w:shd w:val="clear" w:color="auto" w:fill="E1DFDD"/>
     </w:rPr>
   </w:style>
+  <w:style w:type="table" w:styleId="Tabellenraster">
+    <w:name w:val="Table Grid"/>
+    <w:basedOn w:val="NormaleTabelle"/>
+    <w:uiPriority w:val="39"/>
+    <w:rsid w:val="00B35D0A"/>
+    <w:pPr>
+      <w:spacing w:after="0" w:line="240" w:lineRule="auto"/>
+    </w:pPr>
+    <w:tblPr>
+      <w:tblBorders>
+        <w:top w:val="single" w:sz="4" w:space="0" w:color="auto"/>
+        <w:left w:val="single" w:sz="4" w:space="0" w:color="auto"/>
+        <w:bottom w:val="single" w:sz="4" w:space="0" w:color="auto"/>
+        <w:right w:val="single" w:sz="4" w:space="0" w:color="auto"/>
+        <w:insideH w:val="single" w:sz="4" w:space="0" w:color="auto"/>
+        <w:insideV w:val="single" w:sz="4" w:space="0" w:color="auto"/>
+      </w:tblBorders>
+    </w:tblPr>
+  </w:style>
 </w:styles>
 </file>
 

</xml_diff>